<commit_message>
add more text to Praxis
</commit_message>
<xml_diff>
--- a/docs/2_docs/References_Praxis.docx
+++ b/docs/2_docs/References_Praxis.docx
@@ -268,6 +268,32 @@
       <w:r>
         <w:t xml:space="preserve"> </w:t>
       </w:r>
+      <w:r>
+        <w:t xml:space="preserve">- </w:t>
+      </w:r>
+      <w:proofErr w:type="spellStart"/>
+      <w:r>
+        <w:rPr>
+          <w:b/>
+          <w:bCs/>
+          <w:sz w:val="32"/>
+          <w:szCs w:val="32"/>
+        </w:rPr>
+        <w:t>HumanEval</w:t>
+      </w:r>
+      <w:proofErr w:type="spellEnd"/>
+      <w:r>
+        <w:rPr>
+          <w:b/>
+          <w:bCs/>
+          <w:sz w:val="32"/>
+          <w:szCs w:val="32"/>
+        </w:rPr>
+        <w:t xml:space="preserve"> &amp; MBPP for ALL models</w:t>
+      </w:r>
+      <w:r>
+        <w:t>.</w:t>
+      </w:r>
     </w:p>
     <w:p>
       <w:pPr>
@@ -284,15 +310,13 @@
         </w:rPr>
         <w:t xml:space="preserve">SEAL </w:t>
       </w:r>
-      <w:proofErr w:type="spellStart"/>
-      <w:r>
-        <w:rPr>
-          <w:b/>
-          <w:bCs/>
-        </w:rPr>
-        <w:t>Leadervoard</w:t>
-      </w:r>
-      <w:proofErr w:type="spellEnd"/>
+      <w:r>
+        <w:rPr>
+          <w:b/>
+          <w:bCs/>
+        </w:rPr>
+        <w:t>Leaderboard</w:t>
+      </w:r>
       <w:r>
         <w:t xml:space="preserve"> </w:t>
       </w:r>
@@ -316,7 +340,19 @@
           <w:rPr>
             <w:rStyle w:val="Hyperlink"/>
           </w:rPr>
-          <w:t>https://scale.com/leaderboard/coding</w:t>
+          <w:t>https://scale.com/leaderboard/</w:t>
+        </w:r>
+        <w:r>
+          <w:rPr>
+            <w:rStyle w:val="Hyperlink"/>
+          </w:rPr>
+          <w:t>c</w:t>
+        </w:r>
+        <w:r>
+          <w:rPr>
+            <w:rStyle w:val="Hyperlink"/>
+          </w:rPr>
+          <w:t>oding</w:t>
         </w:r>
       </w:hyperlink>
       <w:r>
@@ -346,7 +382,19 @@
           <w:rPr>
             <w:rStyle w:val="Hyperlink"/>
           </w:rPr>
-          <w:t>https://www.vellum.ai/llm-leaderboard</w:t>
+          <w:t>https://www.vellum.ai/llm-lead</w:t>
+        </w:r>
+        <w:r>
+          <w:rPr>
+            <w:rStyle w:val="Hyperlink"/>
+          </w:rPr>
+          <w:t>e</w:t>
+        </w:r>
+        <w:r>
+          <w:rPr>
+            <w:rStyle w:val="Hyperlink"/>
+          </w:rPr>
+          <w:t>rboard</w:t>
         </w:r>
       </w:hyperlink>
       <w:r>
@@ -524,6 +572,7 @@
           <w:b/>
           <w:bCs/>
         </w:rPr>
+        <w:lastRenderedPageBreak/>
         <w:t>Description:</w:t>
       </w:r>
       <w:r>
@@ -539,7 +588,6 @@
           <w:b/>
           <w:bCs/>
         </w:rPr>
-        <w:lastRenderedPageBreak/>
         <w:t>Unit Tests:</w:t>
       </w:r>
       <w:r>
@@ -1001,6 +1049,7 @@
           <w:b/>
           <w:bCs/>
         </w:rPr>
+        <w:lastRenderedPageBreak/>
         <w:t>My code</w:t>
       </w:r>
       <w:r>
@@ -1067,7 +1116,6 @@
           <w:b/>
           <w:bCs/>
         </w:rPr>
-        <w:lastRenderedPageBreak/>
         <w:t>LiveCodeBech</w:t>
       </w:r>
       <w:proofErr w:type="spellEnd"/>

</xml_diff>